<commit_message>
Update Evaluating Antennas For LEO Satellites_withPics.docx
More Pics added and page formatting updated
</commit_message>
<xml_diff>
--- a/AMSAT Journal/Evaluating Antennas For LEO Satellites_withPics.docx
+++ b/AMSAT Journal/Evaluating Antennas For LEO Satellites_withPics.docx
@@ -634,6 +634,24 @@
           <w:sz w:val="24"/>
           <w:szCs w:val="24"/>
         </w:rPr>
+        <w:br w:type="page"/>
+      </w:r>
+    </w:p>
+    <w:p>
+      <w:pPr>
+        <w:rPr>
+          <w:b/>
+          <w:sz w:val="24"/>
+          <w:szCs w:val="24"/>
+        </w:rPr>
+      </w:pPr>
+      <w:r>
+        <w:rPr>
+          <w:b/>
+          <w:sz w:val="24"/>
+          <w:szCs w:val="24"/>
+        </w:rPr>
+        <w:lastRenderedPageBreak/>
         <w:t>Antenna Evaluation:</w:t>
       </w:r>
     </w:p>
@@ -690,21 +708,44 @@
           <w:sz w:val="24"/>
           <w:szCs w:val="24"/>
         </w:rPr>
-        <w:t xml:space="preserve"> See</w:t>
-      </w:r>
-      <w:r>
-        <w:rPr>
-          <w:sz w:val="24"/>
-          <w:szCs w:val="24"/>
-        </w:rPr>
-        <w:t xml:space="preserve"> Figure 2</w:t>
-      </w:r>
-      <w:r>
-        <w:rPr>
-          <w:sz w:val="24"/>
-          <w:szCs w:val="24"/>
-        </w:rPr>
-        <w:t xml:space="preserve"> (2M </w:t>
+        <w:t xml:space="preserve"> </w:t>
+      </w:r>
+    </w:p>
+    <w:p>
+      <w:pPr>
+        <w:pStyle w:val="ListParagraph"/>
+        <w:rPr>
+          <w:sz w:val="24"/>
+          <w:szCs w:val="24"/>
+        </w:rPr>
+      </w:pPr>
+      <w:r>
+        <w:rPr>
+          <w:sz w:val="24"/>
+          <w:szCs w:val="24"/>
+        </w:rPr>
+        <w:t xml:space="preserve">This is the simplest antenna and gives an almost acceptable radiation pattern. The overall gain is low but this can be compensated by the installation of a low noise preamp. Note that the polarization of the received signal at low elevations is </w:t>
+      </w:r>
+      <w:r>
+        <w:rPr>
+          <w:sz w:val="24"/>
+          <w:szCs w:val="24"/>
+        </w:rPr>
+        <w:t>normally v</w:t>
+      </w:r>
+      <w:r>
+        <w:rPr>
+          <w:sz w:val="24"/>
+          <w:szCs w:val="24"/>
+        </w:rPr>
+        <w:t xml:space="preserve">ertical as confirmed by </w:t>
+      </w:r>
+      <w:r>
+        <w:rPr>
+          <w:sz w:val="24"/>
+          <w:szCs w:val="24"/>
+        </w:rPr>
+        <w:t xml:space="preserve">tests on AO-91 using a hand held </w:t>
       </w:r>
       <w:proofErr w:type="spellStart"/>
       <w:r>
@@ -712,7 +753,7 @@
           <w:sz w:val="24"/>
           <w:szCs w:val="24"/>
         </w:rPr>
-        <w:t>QuarterWaveGP</w:t>
+        <w:t>yagi</w:t>
       </w:r>
       <w:proofErr w:type="spellEnd"/>
       <w:r>
@@ -720,66 +761,6 @@
           <w:sz w:val="24"/>
           <w:szCs w:val="24"/>
         </w:rPr>
-        <w:t>)</w:t>
-      </w:r>
-      <w:r>
-        <w:rPr>
-          <w:sz w:val="24"/>
-          <w:szCs w:val="24"/>
-        </w:rPr>
-        <w:t>.</w:t>
-      </w:r>
-    </w:p>
-    <w:p>
-      <w:pPr>
-        <w:pStyle w:val="ListParagraph"/>
-        <w:rPr>
-          <w:sz w:val="24"/>
-          <w:szCs w:val="24"/>
-        </w:rPr>
-      </w:pPr>
-      <w:r>
-        <w:rPr>
-          <w:sz w:val="24"/>
-          <w:szCs w:val="24"/>
-        </w:rPr>
-        <w:t xml:space="preserve">This is the simplest antenna and gives an almost acceptable radiation pattern. The overall gain is low but this can be compensated by the installation of a low noise preamp. Note that the polarization of the received signal at low elevations is </w:t>
-      </w:r>
-      <w:r>
-        <w:rPr>
-          <w:sz w:val="24"/>
-          <w:szCs w:val="24"/>
-        </w:rPr>
-        <w:t>normally v</w:t>
-      </w:r>
-      <w:r>
-        <w:rPr>
-          <w:sz w:val="24"/>
-          <w:szCs w:val="24"/>
-        </w:rPr>
-        <w:t xml:space="preserve">ertical as confirmed by </w:t>
-      </w:r>
-      <w:r>
-        <w:rPr>
-          <w:sz w:val="24"/>
-          <w:szCs w:val="24"/>
-        </w:rPr>
-        <w:t xml:space="preserve">tests on AO-91 using a hand held </w:t>
-      </w:r>
-      <w:proofErr w:type="spellStart"/>
-      <w:r>
-        <w:rPr>
-          <w:sz w:val="24"/>
-          <w:szCs w:val="24"/>
-        </w:rPr>
-        <w:t>yagi</w:t>
-      </w:r>
-      <w:proofErr w:type="spellEnd"/>
-      <w:r>
-        <w:rPr>
-          <w:sz w:val="24"/>
-          <w:szCs w:val="24"/>
-        </w:rPr>
         <w:t>. Other vertical antennas give similar results but increasing the gain at lower angles results in gain reduction at higher elevation angles.</w:t>
       </w:r>
     </w:p>
@@ -791,6 +772,15 @@
           <w:szCs w:val="24"/>
         </w:rPr>
       </w:pPr>
+    </w:p>
+    <w:p>
+      <w:pPr>
+        <w:pStyle w:val="ListParagraph"/>
+        <w:rPr>
+          <w:sz w:val="24"/>
+          <w:szCs w:val="24"/>
+        </w:rPr>
+      </w:pPr>
       <w:r>
         <w:rPr>
           <w:noProof/>
@@ -798,7 +788,6 @@
           <w:szCs w:val="24"/>
           <w:lang w:val="en-US"/>
         </w:rPr>
-        <w:lastRenderedPageBreak/>
         <w:drawing>
           <wp:inline distT="0" distB="0" distL="0" distR="0">
             <wp:extent cx="5731510" cy="4566285"/>
@@ -848,6 +837,23 @@
     </w:p>
     <w:p>
       <w:pPr>
+        <w:rPr>
+          <w:b/>
+          <w:sz w:val="24"/>
+          <w:szCs w:val="24"/>
+        </w:rPr>
+      </w:pPr>
+      <w:r>
+        <w:rPr>
+          <w:b/>
+          <w:sz w:val="24"/>
+          <w:szCs w:val="24"/>
+        </w:rPr>
+        <w:br w:type="page"/>
+      </w:r>
+    </w:p>
+    <w:p>
+      <w:pPr>
         <w:pStyle w:val="ListParagraph"/>
         <w:rPr>
           <w:b/>
@@ -919,28 +925,7 @@
           <w:sz w:val="24"/>
           <w:szCs w:val="24"/>
         </w:rPr>
-        <w:t xml:space="preserve">. See: </w:t>
-      </w:r>
-      <w:r>
-        <w:rPr>
-          <w:sz w:val="24"/>
-          <w:szCs w:val="24"/>
-        </w:rPr>
-        <w:t xml:space="preserve"> Figure 3</w:t>
-      </w:r>
-      <w:r>
-        <w:rPr>
-          <w:sz w:val="24"/>
-          <w:szCs w:val="24"/>
-        </w:rPr>
-        <w:t xml:space="preserve"> (M2 Eggbeater 2M)</w:t>
-      </w:r>
-      <w:r>
-        <w:rPr>
-          <w:sz w:val="24"/>
-          <w:szCs w:val="24"/>
-        </w:rPr>
-        <w:t>.</w:t>
+        <w:t xml:space="preserve">. </w:t>
       </w:r>
     </w:p>
     <w:p>
@@ -1059,6 +1044,15 @@
           <w:szCs w:val="24"/>
         </w:rPr>
       </w:pPr>
+    </w:p>
+    <w:p>
+      <w:pPr>
+        <w:pStyle w:val="ListParagraph"/>
+        <w:rPr>
+          <w:sz w:val="24"/>
+          <w:szCs w:val="24"/>
+        </w:rPr>
+      </w:pPr>
       <w:r>
         <w:rPr>
           <w:noProof/>
@@ -1066,7 +1060,6 @@
           <w:szCs w:val="24"/>
           <w:lang w:val="en-US"/>
         </w:rPr>
-        <w:lastRenderedPageBreak/>
         <w:drawing>
           <wp:inline distT="0" distB="0" distL="0" distR="0">
             <wp:extent cx="5731510" cy="4566285"/>
@@ -1115,6 +1108,23 @@
     </w:p>
     <w:p>
       <w:pPr>
+        <w:rPr>
+          <w:b/>
+          <w:sz w:val="24"/>
+          <w:szCs w:val="24"/>
+        </w:rPr>
+      </w:pPr>
+      <w:r>
+        <w:rPr>
+          <w:b/>
+          <w:sz w:val="24"/>
+          <w:szCs w:val="24"/>
+        </w:rPr>
+        <w:br w:type="page"/>
+      </w:r>
+    </w:p>
+    <w:p>
+      <w:pPr>
         <w:pStyle w:val="ListParagraph"/>
         <w:jc w:val="center"/>
         <w:rPr>
@@ -1158,66 +1168,8 @@
           <w:sz w:val="24"/>
           <w:szCs w:val="24"/>
         </w:rPr>
-        <w:t xml:space="preserve"> See: </w:t>
-      </w:r>
-      <w:r>
-        <w:rPr>
-          <w:sz w:val="24"/>
-          <w:szCs w:val="24"/>
-        </w:rPr>
-        <w:t xml:space="preserve">Figure </w:t>
-      </w:r>
-      <w:r>
-        <w:rPr>
-          <w:sz w:val="24"/>
-          <w:szCs w:val="24"/>
-        </w:rPr>
-        <w:t>4</w:t>
-      </w:r>
-      <w:r>
-        <w:rPr>
-          <w:sz w:val="24"/>
-          <w:szCs w:val="24"/>
-        </w:rPr>
-        <w:t>.</w:t>
-      </w:r>
-      <w:r>
-        <w:rPr>
-          <w:sz w:val="24"/>
-          <w:szCs w:val="24"/>
-        </w:rPr>
         <w:t xml:space="preserve"> </w:t>
       </w:r>
-      <w:r>
-        <w:rPr>
-          <w:sz w:val="24"/>
-          <w:szCs w:val="24"/>
-        </w:rPr>
-        <w:t xml:space="preserve">(2M </w:t>
-      </w:r>
-      <w:proofErr w:type="spellStart"/>
-      <w:r>
-        <w:rPr>
-          <w:sz w:val="24"/>
-          <w:szCs w:val="24"/>
-        </w:rPr>
-        <w:t>Lindenblad</w:t>
-      </w:r>
-      <w:proofErr w:type="spellEnd"/>
-      <w:r>
-        <w:rPr>
-          <w:sz w:val="24"/>
-          <w:szCs w:val="24"/>
-        </w:rPr>
-        <w:t>)</w:t>
-      </w:r>
-      <w:r>
-        <w:rPr>
-          <w:sz w:val="24"/>
-          <w:szCs w:val="24"/>
-        </w:rPr>
-        <w:t>.</w:t>
-      </w:r>
     </w:p>
     <w:p>
       <w:pPr>
@@ -1250,6 +1202,15 @@
           <w:szCs w:val="24"/>
         </w:rPr>
       </w:pPr>
+    </w:p>
+    <w:p>
+      <w:pPr>
+        <w:pStyle w:val="ListParagraph"/>
+        <w:rPr>
+          <w:sz w:val="24"/>
+          <w:szCs w:val="24"/>
+        </w:rPr>
+      </w:pPr>
       <w:r>
         <w:rPr>
           <w:noProof/>
@@ -1257,7 +1218,6 @@
           <w:szCs w:val="24"/>
           <w:lang w:val="en-US"/>
         </w:rPr>
-        <w:lastRenderedPageBreak/>
         <w:drawing>
           <wp:inline distT="0" distB="0" distL="0" distR="0">
             <wp:extent cx="5731510" cy="4566285"/>
@@ -1306,6 +1266,23 @@
     </w:p>
     <w:p>
       <w:pPr>
+        <w:rPr>
+          <w:b/>
+          <w:sz w:val="24"/>
+          <w:szCs w:val="24"/>
+        </w:rPr>
+      </w:pPr>
+      <w:r>
+        <w:rPr>
+          <w:b/>
+          <w:sz w:val="24"/>
+          <w:szCs w:val="24"/>
+        </w:rPr>
+        <w:br w:type="page"/>
+      </w:r>
+    </w:p>
+    <w:p>
+      <w:pPr>
         <w:pStyle w:val="ListParagraph"/>
         <w:jc w:val="center"/>
         <w:rPr>
@@ -1433,349 +1410,17 @@
           <w:sz w:val="24"/>
           <w:szCs w:val="24"/>
         </w:rPr>
-        <w:t xml:space="preserve"> See: </w:t>
-      </w:r>
-      <w:proofErr w:type="spellStart"/>
-      <w:r>
-        <w:rPr>
-          <w:sz w:val="24"/>
-          <w:szCs w:val="24"/>
-        </w:rPr>
-        <w:t>GitHub</w:t>
-      </w:r>
-      <w:proofErr w:type="spellEnd"/>
-      <w:r>
-        <w:rPr>
-          <w:sz w:val="24"/>
-          <w:szCs w:val="24"/>
-        </w:rPr>
-        <w:t xml:space="preserve"> [2].</w:t>
-      </w:r>
-    </w:p>
-    <w:p>
-      <w:pPr>
-        <w:pStyle w:val="ListParagraph"/>
-        <w:rPr>
-          <w:sz w:val="24"/>
-          <w:szCs w:val="24"/>
-        </w:rPr>
-      </w:pPr>
-      <w:r>
-        <w:rPr>
-          <w:sz w:val="24"/>
-          <w:szCs w:val="24"/>
-        </w:rPr>
-        <w:t xml:space="preserve">    </w:t>
-      </w:r>
-    </w:p>
-    <w:p>
-      <w:pPr>
-        <w:pStyle w:val="ListParagraph"/>
-        <w:numPr>
-          <w:ilvl w:val="0"/>
-          <w:numId w:val="1"/>
-        </w:numPr>
-        <w:rPr>
-          <w:sz w:val="24"/>
-          <w:szCs w:val="24"/>
-        </w:rPr>
-      </w:pPr>
-      <w:r>
-        <w:rPr>
-          <w:b/>
-          <w:sz w:val="24"/>
-          <w:szCs w:val="24"/>
-        </w:rPr>
-        <w:t xml:space="preserve">2M </w:t>
-      </w:r>
-      <w:proofErr w:type="spellStart"/>
-      <w:r>
-        <w:rPr>
-          <w:b/>
-          <w:sz w:val="24"/>
-          <w:szCs w:val="24"/>
-        </w:rPr>
-        <w:t>Quadrifila</w:t>
-      </w:r>
-      <w:proofErr w:type="spellEnd"/>
-      <w:r>
-        <w:rPr>
-          <w:b/>
-          <w:sz w:val="24"/>
-          <w:szCs w:val="24"/>
-        </w:rPr>
-        <w:t xml:space="preserve"> Helix.</w:t>
-      </w:r>
-    </w:p>
-    <w:p>
-      <w:pPr>
-        <w:pStyle w:val="ListParagraph"/>
-        <w:rPr>
-          <w:sz w:val="24"/>
-          <w:szCs w:val="24"/>
-        </w:rPr>
-      </w:pPr>
-      <w:r>
-        <w:rPr>
-          <w:sz w:val="24"/>
-          <w:szCs w:val="24"/>
-        </w:rPr>
-        <w:t>This antenna proved difficult to model</w:t>
-      </w:r>
-      <w:r>
-        <w:rPr>
-          <w:sz w:val="24"/>
-          <w:szCs w:val="24"/>
-        </w:rPr>
-        <w:t xml:space="preserve"> but I was able to come up with a model that used 4 straight wires fo</w:t>
-      </w:r>
-      <w:r>
-        <w:rPr>
-          <w:sz w:val="24"/>
-          <w:szCs w:val="24"/>
-        </w:rPr>
-        <w:t>r</w:t>
-      </w:r>
-      <w:r>
-        <w:rPr>
-          <w:sz w:val="24"/>
-          <w:szCs w:val="24"/>
-        </w:rPr>
-        <w:t xml:space="preserve"> each helix. This antenna </w:t>
-      </w:r>
-      <w:r>
-        <w:rPr>
-          <w:sz w:val="24"/>
-          <w:szCs w:val="24"/>
-        </w:rPr>
-        <w:t>looks to</w:t>
-      </w:r>
-      <w:r>
-        <w:rPr>
-          <w:sz w:val="24"/>
-          <w:szCs w:val="24"/>
-        </w:rPr>
-        <w:t xml:space="preserve"> be </w:t>
-      </w:r>
-      <w:r>
-        <w:rPr>
-          <w:sz w:val="24"/>
-          <w:szCs w:val="24"/>
-        </w:rPr>
-        <w:t>quite effective with maximum gain at higher angles.</w:t>
-      </w:r>
-      <w:r>
-        <w:rPr>
-          <w:sz w:val="24"/>
-          <w:szCs w:val="24"/>
-        </w:rPr>
-        <w:t xml:space="preserve"> See: </w:t>
-      </w:r>
-      <w:proofErr w:type="spellStart"/>
-      <w:r>
-        <w:rPr>
-          <w:sz w:val="24"/>
-          <w:szCs w:val="24"/>
-        </w:rPr>
-        <w:t>GitHub</w:t>
-      </w:r>
-      <w:proofErr w:type="spellEnd"/>
-      <w:r>
-        <w:rPr>
-          <w:sz w:val="24"/>
-          <w:szCs w:val="24"/>
-        </w:rPr>
-        <w:t xml:space="preserve"> [2].</w:t>
-      </w:r>
-    </w:p>
-    <w:p>
-      <w:pPr>
-        <w:pStyle w:val="ListParagraph"/>
-        <w:rPr>
-          <w:sz w:val="24"/>
-          <w:szCs w:val="24"/>
-        </w:rPr>
-      </w:pPr>
-      <w:r>
-        <w:rPr>
-          <w:sz w:val="24"/>
-          <w:szCs w:val="24"/>
-        </w:rPr>
         <w:t xml:space="preserve"> </w:t>
       </w:r>
     </w:p>
     <w:p>
       <w:pPr>
         <w:pStyle w:val="ListParagraph"/>
-        <w:numPr>
-          <w:ilvl w:val="0"/>
-          <w:numId w:val="1"/>
-        </w:numPr>
-        <w:rPr>
-          <w:sz w:val="24"/>
-          <w:szCs w:val="24"/>
-        </w:rPr>
-      </w:pPr>
-      <w:r>
-        <w:rPr>
-          <w:b/>
-          <w:sz w:val="24"/>
-          <w:szCs w:val="24"/>
-        </w:rPr>
-        <w:t xml:space="preserve">2M 3 Element </w:t>
-      </w:r>
-      <w:proofErr w:type="spellStart"/>
-      <w:r>
-        <w:rPr>
-          <w:b/>
-          <w:sz w:val="24"/>
-          <w:szCs w:val="24"/>
-        </w:rPr>
-        <w:t>Yagi</w:t>
-      </w:r>
-      <w:proofErr w:type="spellEnd"/>
-      <w:r>
-        <w:rPr>
-          <w:b/>
-          <w:sz w:val="24"/>
-          <w:szCs w:val="24"/>
-        </w:rPr>
-        <w:t>.</w:t>
-      </w:r>
-      <w:r>
-        <w:rPr>
-          <w:sz w:val="24"/>
-          <w:szCs w:val="24"/>
-        </w:rPr>
-        <w:t xml:space="preserve"> Figure </w:t>
-      </w:r>
-      <w:r>
-        <w:rPr>
-          <w:sz w:val="24"/>
-          <w:szCs w:val="24"/>
-        </w:rPr>
-        <w:t>5</w:t>
-      </w:r>
-      <w:r>
-        <w:rPr>
-          <w:sz w:val="24"/>
-          <w:szCs w:val="24"/>
-        </w:rPr>
-        <w:t xml:space="preserve"> (3El </w:t>
-      </w:r>
-      <w:proofErr w:type="spellStart"/>
-      <w:r>
-        <w:rPr>
-          <w:sz w:val="24"/>
-          <w:szCs w:val="24"/>
-        </w:rPr>
-        <w:t>Yagi</w:t>
-      </w:r>
-      <w:proofErr w:type="spellEnd"/>
-      <w:r>
-        <w:rPr>
-          <w:sz w:val="24"/>
-          <w:szCs w:val="24"/>
-        </w:rPr>
-        <w:t xml:space="preserve"> @ 25Deg </w:t>
-      </w:r>
-      <w:proofErr w:type="spellStart"/>
-      <w:r>
-        <w:rPr>
-          <w:sz w:val="24"/>
-          <w:szCs w:val="24"/>
-        </w:rPr>
-        <w:t>Elev</w:t>
-      </w:r>
-      <w:proofErr w:type="spellEnd"/>
-      <w:proofErr w:type="gramStart"/>
-      <w:r>
-        <w:rPr>
-          <w:sz w:val="24"/>
-          <w:szCs w:val="24"/>
-        </w:rPr>
-        <w:t xml:space="preserve">) </w:t>
-      </w:r>
-      <w:r>
-        <w:rPr>
-          <w:sz w:val="24"/>
-          <w:szCs w:val="24"/>
-        </w:rPr>
-        <w:t>.</w:t>
-      </w:r>
-      <w:proofErr w:type="gramEnd"/>
-    </w:p>
-    <w:p>
-      <w:pPr>
-        <w:pStyle w:val="ListParagraph"/>
-        <w:rPr>
-          <w:sz w:val="24"/>
-          <w:szCs w:val="24"/>
-        </w:rPr>
-      </w:pPr>
-      <w:r>
-        <w:rPr>
-          <w:sz w:val="24"/>
-          <w:szCs w:val="24"/>
-        </w:rPr>
-        <w:t>This antenna has the highest gain of the 2M antennas modelled and is typical of the Arrow and similar antennas. This one is modelled at 25 degrees elevation which is how it would be used in a fixed station with a small azimuth rotator.</w:t>
-      </w:r>
-      <w:r>
-        <w:rPr>
-          <w:sz w:val="24"/>
-          <w:szCs w:val="24"/>
-        </w:rPr>
-        <w:t xml:space="preserve"> </w:t>
-      </w:r>
-      <w:r>
-        <w:rPr>
-          <w:sz w:val="24"/>
-          <w:szCs w:val="24"/>
-        </w:rPr>
-        <w:t xml:space="preserve"> </w:t>
-      </w:r>
-      <w:r>
-        <w:rPr>
-          <w:sz w:val="24"/>
-          <w:szCs w:val="24"/>
-        </w:rPr>
-        <w:t>T</w:t>
-      </w:r>
-      <w:r>
-        <w:rPr>
-          <w:sz w:val="24"/>
-          <w:szCs w:val="24"/>
-        </w:rPr>
-        <w:t>he high gain and good pattern</w:t>
-      </w:r>
-      <w:r>
-        <w:rPr>
-          <w:sz w:val="24"/>
-          <w:szCs w:val="24"/>
-        </w:rPr>
-        <w:t xml:space="preserve"> back up the results observed by operators using </w:t>
-      </w:r>
-      <w:r>
-        <w:rPr>
-          <w:sz w:val="24"/>
-          <w:szCs w:val="24"/>
-        </w:rPr>
-        <w:t xml:space="preserve">hand held antennas and </w:t>
-      </w:r>
-      <w:r>
-        <w:rPr>
-          <w:sz w:val="24"/>
-          <w:szCs w:val="24"/>
-        </w:rPr>
-        <w:t>portable stations.</w:t>
-      </w:r>
-      <w:r>
-        <w:rPr>
-          <w:sz w:val="24"/>
-          <w:szCs w:val="24"/>
-        </w:rPr>
-        <w:t xml:space="preserve"> </w:t>
-      </w:r>
+        <w:rPr>
+          <w:sz w:val="24"/>
+          <w:szCs w:val="24"/>
+        </w:rPr>
+      </w:pPr>
     </w:p>
     <w:p>
       <w:pPr>
@@ -1792,12 +1437,11 @@
           <w:szCs w:val="24"/>
           <w:lang w:val="en-US"/>
         </w:rPr>
-        <w:lastRenderedPageBreak/>
         <w:drawing>
           <wp:inline distT="0" distB="0" distL="0" distR="0">
             <wp:extent cx="5731510" cy="4566285"/>
             <wp:effectExtent l="19050" t="0" r="2540" b="0"/>
-            <wp:docPr id="7" name="Picture 6" descr="Figure 5-3El Yagi Vertical @ 25Deg Elevation.jpg"/>
+            <wp:docPr id="3" name="Picture 2" descr="2M Moxon Loop Turnstile.jpg"/>
             <wp:cNvGraphicFramePr>
               <a:graphicFrameLocks xmlns:a="http://schemas.openxmlformats.org/drawingml/2006/main" noChangeAspect="1"/>
             </wp:cNvGraphicFramePr>
@@ -1805,7 +1449,7 @@
               <a:graphicData uri="http://schemas.openxmlformats.org/drawingml/2006/picture">
                 <pic:pic xmlns:pic="http://schemas.openxmlformats.org/drawingml/2006/picture">
                   <pic:nvPicPr>
-                    <pic:cNvPr id="0" name="Figure 5-3El Yagi Vertical @ 25Deg Elevation.jpg"/>
+                    <pic:cNvPr id="0" name="2M Moxon Loop Turnstile.jpg"/>
                     <pic:cNvPicPr/>
                   </pic:nvPicPr>
                   <pic:blipFill>
@@ -1833,13 +1477,43 @@
     <w:p>
       <w:pPr>
         <w:pStyle w:val="ListParagraph"/>
-        <w:jc w:val="center"/>
-        <w:rPr>
-          <w:b/>
-          <w:sz w:val="24"/>
-          <w:szCs w:val="24"/>
-        </w:rPr>
-      </w:pPr>
+        <w:rPr>
+          <w:sz w:val="24"/>
+          <w:szCs w:val="24"/>
+        </w:rPr>
+      </w:pPr>
+    </w:p>
+    <w:p>
+      <w:pPr>
+        <w:rPr>
+          <w:sz w:val="24"/>
+          <w:szCs w:val="24"/>
+        </w:rPr>
+      </w:pPr>
+      <w:r>
+        <w:rPr>
+          <w:sz w:val="24"/>
+          <w:szCs w:val="24"/>
+        </w:rPr>
+        <w:br w:type="page"/>
+      </w:r>
+    </w:p>
+    <w:p>
+      <w:pPr>
+        <w:pStyle w:val="ListParagraph"/>
+        <w:rPr>
+          <w:sz w:val="24"/>
+          <w:szCs w:val="24"/>
+        </w:rPr>
+      </w:pPr>
+      <w:r>
+        <w:rPr>
+          <w:sz w:val="24"/>
+          <w:szCs w:val="24"/>
+        </w:rPr>
+        <w:lastRenderedPageBreak/>
+        <w:t xml:space="preserve">    </w:t>
+      </w:r>
     </w:p>
     <w:p>
       <w:pPr>
@@ -1859,52 +1533,100 @@
           <w:sz w:val="24"/>
           <w:szCs w:val="24"/>
         </w:rPr>
-        <w:t>70 CM Eggbeater (M2).</w:t>
-      </w:r>
-      <w:r>
-        <w:rPr>
-          <w:sz w:val="24"/>
-          <w:szCs w:val="24"/>
-        </w:rPr>
-        <w:t xml:space="preserve"> At 70 CMs a problem of multiple ground reflections occurs and you have an antenna that will suffer from fading and loss of signal. </w:t>
-      </w:r>
-    </w:p>
-    <w:p>
-      <w:pPr>
-        <w:pStyle w:val="ListParagraph"/>
-        <w:rPr>
-          <w:sz w:val="24"/>
-          <w:szCs w:val="24"/>
-        </w:rPr>
-      </w:pPr>
-      <w:r>
-        <w:rPr>
-          <w:sz w:val="24"/>
-          <w:szCs w:val="24"/>
-        </w:rPr>
-        <w:t xml:space="preserve">See: </w:t>
-      </w:r>
-      <w:r>
-        <w:rPr>
-          <w:sz w:val="24"/>
-          <w:szCs w:val="24"/>
-        </w:rPr>
-        <w:t>Figure 6 (</w:t>
-      </w:r>
-      <w:r>
-        <w:rPr>
-          <w:sz w:val="24"/>
-          <w:szCs w:val="24"/>
-        </w:rPr>
-        <w:t>70CM M2 Eggbeater)</w:t>
-      </w:r>
-      <w:r>
-        <w:rPr>
-          <w:sz w:val="24"/>
-          <w:szCs w:val="24"/>
-        </w:rPr>
-        <w:t>.</w:t>
-      </w:r>
+        <w:t xml:space="preserve">2M </w:t>
+      </w:r>
+      <w:proofErr w:type="spellStart"/>
+      <w:r>
+        <w:rPr>
+          <w:b/>
+          <w:sz w:val="24"/>
+          <w:szCs w:val="24"/>
+        </w:rPr>
+        <w:t>Quadrifila</w:t>
+      </w:r>
+      <w:proofErr w:type="spellEnd"/>
+      <w:r>
+        <w:rPr>
+          <w:b/>
+          <w:sz w:val="24"/>
+          <w:szCs w:val="24"/>
+        </w:rPr>
+        <w:t xml:space="preserve"> Helix.</w:t>
+      </w:r>
+    </w:p>
+    <w:p>
+      <w:pPr>
+        <w:pStyle w:val="ListParagraph"/>
+        <w:rPr>
+          <w:sz w:val="24"/>
+          <w:szCs w:val="24"/>
+        </w:rPr>
+      </w:pPr>
+      <w:r>
+        <w:rPr>
+          <w:sz w:val="24"/>
+          <w:szCs w:val="24"/>
+        </w:rPr>
+        <w:t>This antenna proved difficult to model</w:t>
+      </w:r>
+      <w:r>
+        <w:rPr>
+          <w:sz w:val="24"/>
+          <w:szCs w:val="24"/>
+        </w:rPr>
+        <w:t xml:space="preserve"> but I was able to come up with a model that used 4 straight wires fo</w:t>
+      </w:r>
+      <w:r>
+        <w:rPr>
+          <w:sz w:val="24"/>
+          <w:szCs w:val="24"/>
+        </w:rPr>
+        <w:t>r</w:t>
+      </w:r>
+      <w:r>
+        <w:rPr>
+          <w:sz w:val="24"/>
+          <w:szCs w:val="24"/>
+        </w:rPr>
+        <w:t xml:space="preserve"> each helix. This antenna </w:t>
+      </w:r>
+      <w:r>
+        <w:rPr>
+          <w:sz w:val="24"/>
+          <w:szCs w:val="24"/>
+        </w:rPr>
+        <w:t>looks to</w:t>
+      </w:r>
+      <w:r>
+        <w:rPr>
+          <w:sz w:val="24"/>
+          <w:szCs w:val="24"/>
+        </w:rPr>
+        <w:t xml:space="preserve"> be </w:t>
+      </w:r>
+      <w:r>
+        <w:rPr>
+          <w:sz w:val="24"/>
+          <w:szCs w:val="24"/>
+        </w:rPr>
+        <w:t>quite effective with maximum gain at higher angles.</w:t>
+      </w:r>
+      <w:r>
+        <w:rPr>
+          <w:sz w:val="24"/>
+          <w:szCs w:val="24"/>
+        </w:rPr>
+        <w:t xml:space="preserve"> </w:t>
+      </w:r>
+    </w:p>
+    <w:p>
+      <w:pPr>
+        <w:pStyle w:val="ListParagraph"/>
+        <w:rPr>
+          <w:sz w:val="24"/>
+          <w:szCs w:val="24"/>
+        </w:rPr>
+      </w:pPr>
     </w:p>
     <w:p>
       <w:pPr>
@@ -1921,12 +1643,11 @@
           <w:szCs w:val="24"/>
           <w:lang w:val="en-US"/>
         </w:rPr>
-        <w:lastRenderedPageBreak/>
         <w:drawing>
           <wp:inline distT="0" distB="0" distL="0" distR="0">
             <wp:extent cx="5731510" cy="4566285"/>
             <wp:effectExtent l="19050" t="0" r="2540" b="0"/>
-            <wp:docPr id="8" name="Picture 7" descr="Figure 6-70CM M2 Eggbeater.jpg"/>
+            <wp:docPr id="11" name="Picture 10" descr="2M QFH Simplified Model.jpg"/>
             <wp:cNvGraphicFramePr>
               <a:graphicFrameLocks xmlns:a="http://schemas.openxmlformats.org/drawingml/2006/main" noChangeAspect="1"/>
             </wp:cNvGraphicFramePr>
@@ -1934,7 +1655,7 @@
               <a:graphicData uri="http://schemas.openxmlformats.org/drawingml/2006/picture">
                 <pic:pic xmlns:pic="http://schemas.openxmlformats.org/drawingml/2006/picture">
                   <pic:nvPicPr>
-                    <pic:cNvPr id="0" name="Figure 6-70CM M2 Eggbeater.jpg"/>
+                    <pic:cNvPr id="0" name="2M QFH Simplified Model.jpg"/>
                     <pic:cNvPicPr/>
                   </pic:nvPicPr>
                   <pic:blipFill>
@@ -1967,6 +1688,37 @@
           <w:szCs w:val="24"/>
         </w:rPr>
       </w:pPr>
+      <w:r>
+        <w:rPr>
+          <w:sz w:val="24"/>
+          <w:szCs w:val="24"/>
+        </w:rPr>
+        <w:t xml:space="preserve"> </w:t>
+      </w:r>
+    </w:p>
+    <w:p>
+      <w:pPr>
+        <w:rPr>
+          <w:sz w:val="24"/>
+          <w:szCs w:val="24"/>
+        </w:rPr>
+      </w:pPr>
+      <w:r>
+        <w:rPr>
+          <w:sz w:val="24"/>
+          <w:szCs w:val="24"/>
+        </w:rPr>
+        <w:br w:type="page"/>
+      </w:r>
+    </w:p>
+    <w:p>
+      <w:pPr>
+        <w:pStyle w:val="ListParagraph"/>
+        <w:rPr>
+          <w:sz w:val="24"/>
+          <w:szCs w:val="24"/>
+        </w:rPr>
+      </w:pPr>
     </w:p>
     <w:p>
       <w:pPr>
@@ -1986,7 +1738,7 @@
           <w:sz w:val="24"/>
           <w:szCs w:val="24"/>
         </w:rPr>
-        <w:t xml:space="preserve">70 CM 7 Element </w:t>
+        <w:t xml:space="preserve">2M 3 Element </w:t>
       </w:r>
       <w:proofErr w:type="spellStart"/>
       <w:r>
@@ -2004,90 +1756,61 @@
           <w:sz w:val="24"/>
           <w:szCs w:val="24"/>
         </w:rPr>
-        <w:t xml:space="preserve">. </w:t>
-      </w:r>
-      <w:r>
-        <w:rPr>
-          <w:sz w:val="24"/>
-          <w:szCs w:val="24"/>
-        </w:rPr>
-        <w:t>This works</w:t>
-      </w:r>
-      <w:r>
-        <w:rPr>
-          <w:b/>
+        <w:t>.</w:t>
+      </w:r>
+      <w:r>
+        <w:rPr>
           <w:sz w:val="24"/>
           <w:szCs w:val="24"/>
         </w:rPr>
         <w:t xml:space="preserve"> </w:t>
       </w:r>
-      <w:r>
-        <w:rPr>
-          <w:sz w:val="24"/>
-          <w:szCs w:val="24"/>
-        </w:rPr>
-        <w:t>much better</w:t>
-      </w:r>
-      <w:r>
-        <w:rPr>
-          <w:sz w:val="24"/>
-          <w:szCs w:val="24"/>
-        </w:rPr>
-        <w:t xml:space="preserve"> than the eggbeater</w:t>
-      </w:r>
-      <w:r>
-        <w:rPr>
-          <w:sz w:val="24"/>
-          <w:szCs w:val="24"/>
-        </w:rPr>
-        <w:t xml:space="preserve">. </w:t>
-      </w:r>
-      <w:r>
-        <w:rPr>
-          <w:sz w:val="24"/>
-          <w:szCs w:val="24"/>
-        </w:rPr>
-        <w:t xml:space="preserve">See </w:t>
-      </w:r>
-      <w:r>
-        <w:rPr>
-          <w:sz w:val="24"/>
-          <w:szCs w:val="24"/>
-        </w:rPr>
-        <w:t xml:space="preserve">Figure </w:t>
-      </w:r>
-      <w:r>
-        <w:rPr>
-          <w:sz w:val="24"/>
-          <w:szCs w:val="24"/>
-        </w:rPr>
-        <w:t xml:space="preserve">7 (70CM 7El </w:t>
-      </w:r>
-      <w:proofErr w:type="spellStart"/>
-      <w:proofErr w:type="gramStart"/>
-      <w:r>
-        <w:rPr>
-          <w:sz w:val="24"/>
-          <w:szCs w:val="24"/>
-        </w:rPr>
-        <w:t>Yagi</w:t>
-      </w:r>
-      <w:proofErr w:type="spellEnd"/>
-      <w:r>
-        <w:rPr>
-          <w:sz w:val="24"/>
-          <w:szCs w:val="24"/>
-        </w:rPr>
-        <w:t xml:space="preserve"> )</w:t>
-      </w:r>
-      <w:proofErr w:type="gramEnd"/>
-      <w:r>
-        <w:rPr>
-          <w:sz w:val="24"/>
-          <w:szCs w:val="24"/>
-        </w:rPr>
-        <w:t>.</w:t>
-      </w:r>
+    </w:p>
+    <w:p>
+      <w:pPr>
+        <w:pStyle w:val="ListParagraph"/>
+        <w:rPr>
+          <w:sz w:val="24"/>
+          <w:szCs w:val="24"/>
+        </w:rPr>
+      </w:pPr>
+      <w:r>
+        <w:rPr>
+          <w:sz w:val="24"/>
+          <w:szCs w:val="24"/>
+        </w:rPr>
+        <w:t>This antenna has the highest gain of the 2M antennas modelled and is typical of the Arrow and similar antennas. This one is modelled at 25 degrees elevation which is how it would be used in a fixed station with a small azimuth rotator.</w:t>
+      </w:r>
+      <w:r>
+        <w:rPr>
+          <w:sz w:val="24"/>
+          <w:szCs w:val="24"/>
+        </w:rPr>
+        <w:t xml:space="preserve">  The high gain and good pattern back up the results observed by operators using </w:t>
+      </w:r>
+      <w:r>
+        <w:rPr>
+          <w:sz w:val="24"/>
+          <w:szCs w:val="24"/>
+        </w:rPr>
+        <w:t xml:space="preserve">hand held antennas and </w:t>
+      </w:r>
+      <w:r>
+        <w:rPr>
+          <w:sz w:val="24"/>
+          <w:szCs w:val="24"/>
+        </w:rPr>
+        <w:t xml:space="preserve">portable stations. </w:t>
+      </w:r>
+    </w:p>
+    <w:p>
+      <w:pPr>
+        <w:pStyle w:val="ListParagraph"/>
+        <w:rPr>
+          <w:sz w:val="24"/>
+          <w:szCs w:val="24"/>
+        </w:rPr>
+      </w:pPr>
     </w:p>
     <w:p>
       <w:pPr>
@@ -2104,12 +1827,11 @@
           <w:szCs w:val="24"/>
           <w:lang w:val="en-US"/>
         </w:rPr>
-        <w:lastRenderedPageBreak/>
         <w:drawing>
           <wp:inline distT="0" distB="0" distL="0" distR="0">
             <wp:extent cx="5731510" cy="4566285"/>
             <wp:effectExtent l="19050" t="0" r="2540" b="0"/>
-            <wp:docPr id="9" name="Picture 8" descr="Figure 7-70CM 7El Yagi @25 degrees.jpg"/>
+            <wp:docPr id="7" name="Picture 6" descr="Figure 5-3El Yagi Vertical @ 25Deg Elevation.jpg"/>
             <wp:cNvGraphicFramePr>
               <a:graphicFrameLocks xmlns:a="http://schemas.openxmlformats.org/drawingml/2006/main" noChangeAspect="1"/>
             </wp:cNvGraphicFramePr>
@@ -2117,7 +1839,7 @@
               <a:graphicData uri="http://schemas.openxmlformats.org/drawingml/2006/picture">
                 <pic:pic xmlns:pic="http://schemas.openxmlformats.org/drawingml/2006/picture">
                   <pic:nvPicPr>
-                    <pic:cNvPr id="0" name="Figure 7-70CM 7El Yagi @25 degrees.jpg"/>
+                    <pic:cNvPr id="0" name="Figure 5-3El Yagi Vertical @ 25Deg Elevation.jpg"/>
                     <pic:cNvPicPr/>
                   </pic:nvPicPr>
                   <pic:blipFill>
@@ -2145,6 +1867,303 @@
     <w:p>
       <w:pPr>
         <w:pStyle w:val="ListParagraph"/>
+        <w:jc w:val="center"/>
+        <w:rPr>
+          <w:b/>
+          <w:sz w:val="24"/>
+          <w:szCs w:val="24"/>
+        </w:rPr>
+      </w:pPr>
+    </w:p>
+    <w:p>
+      <w:pPr>
+        <w:rPr>
+          <w:b/>
+          <w:sz w:val="24"/>
+          <w:szCs w:val="24"/>
+        </w:rPr>
+      </w:pPr>
+      <w:r>
+        <w:rPr>
+          <w:b/>
+          <w:sz w:val="24"/>
+          <w:szCs w:val="24"/>
+        </w:rPr>
+        <w:br w:type="page"/>
+      </w:r>
+    </w:p>
+    <w:p>
+      <w:pPr>
+        <w:pStyle w:val="ListParagraph"/>
+        <w:jc w:val="center"/>
+        <w:rPr>
+          <w:b/>
+          <w:sz w:val="24"/>
+          <w:szCs w:val="24"/>
+        </w:rPr>
+      </w:pPr>
+    </w:p>
+    <w:p>
+      <w:pPr>
+        <w:pStyle w:val="ListParagraph"/>
+        <w:numPr>
+          <w:ilvl w:val="0"/>
+          <w:numId w:val="1"/>
+        </w:numPr>
+        <w:rPr>
+          <w:sz w:val="24"/>
+          <w:szCs w:val="24"/>
+        </w:rPr>
+      </w:pPr>
+      <w:r>
+        <w:rPr>
+          <w:b/>
+          <w:sz w:val="24"/>
+          <w:szCs w:val="24"/>
+        </w:rPr>
+        <w:t>70 CM Eggbeater (M2).</w:t>
+      </w:r>
+      <w:r>
+        <w:rPr>
+          <w:sz w:val="24"/>
+          <w:szCs w:val="24"/>
+        </w:rPr>
+        <w:t xml:space="preserve"> At 70 CMs a problem of multiple ground reflections occurs and you have an antenna that will suffer from fading and loss of signal. </w:t>
+      </w:r>
+    </w:p>
+    <w:p>
+      <w:pPr>
+        <w:pStyle w:val="ListParagraph"/>
+        <w:rPr>
+          <w:sz w:val="24"/>
+          <w:szCs w:val="24"/>
+        </w:rPr>
+      </w:pPr>
+    </w:p>
+    <w:p>
+      <w:pPr>
+        <w:pStyle w:val="ListParagraph"/>
+        <w:rPr>
+          <w:sz w:val="24"/>
+          <w:szCs w:val="24"/>
+        </w:rPr>
+      </w:pPr>
+      <w:r>
+        <w:rPr>
+          <w:noProof/>
+          <w:sz w:val="24"/>
+          <w:szCs w:val="24"/>
+          <w:lang w:val="en-US"/>
+        </w:rPr>
+        <w:drawing>
+          <wp:inline distT="0" distB="0" distL="0" distR="0">
+            <wp:extent cx="5731510" cy="4566285"/>
+            <wp:effectExtent l="19050" t="0" r="2540" b="0"/>
+            <wp:docPr id="8" name="Picture 7" descr="Figure 6-70CM M2 Eggbeater.jpg"/>
+            <wp:cNvGraphicFramePr>
+              <a:graphicFrameLocks xmlns:a="http://schemas.openxmlformats.org/drawingml/2006/main" noChangeAspect="1"/>
+            </wp:cNvGraphicFramePr>
+            <a:graphic xmlns:a="http://schemas.openxmlformats.org/drawingml/2006/main">
+              <a:graphicData uri="http://schemas.openxmlformats.org/drawingml/2006/picture">
+                <pic:pic xmlns:pic="http://schemas.openxmlformats.org/drawingml/2006/picture">
+                  <pic:nvPicPr>
+                    <pic:cNvPr id="0" name="Figure 6-70CM M2 Eggbeater.jpg"/>
+                    <pic:cNvPicPr/>
+                  </pic:nvPicPr>
+                  <pic:blipFill>
+                    <a:blip r:embed="rId13" cstate="print"/>
+                    <a:stretch>
+                      <a:fillRect/>
+                    </a:stretch>
+                  </pic:blipFill>
+                  <pic:spPr>
+                    <a:xfrm>
+                      <a:off x="0" y="0"/>
+                      <a:ext cx="5731510" cy="4566285"/>
+                    </a:xfrm>
+                    <a:prstGeom prst="rect">
+                      <a:avLst/>
+                    </a:prstGeom>
+                  </pic:spPr>
+                </pic:pic>
+              </a:graphicData>
+            </a:graphic>
+          </wp:inline>
+        </w:drawing>
+      </w:r>
+    </w:p>
+    <w:p>
+      <w:pPr>
+        <w:pStyle w:val="ListParagraph"/>
+        <w:rPr>
+          <w:sz w:val="24"/>
+          <w:szCs w:val="24"/>
+        </w:rPr>
+      </w:pPr>
+    </w:p>
+    <w:p>
+      <w:pPr>
+        <w:rPr>
+          <w:sz w:val="24"/>
+          <w:szCs w:val="24"/>
+        </w:rPr>
+      </w:pPr>
+      <w:r>
+        <w:rPr>
+          <w:sz w:val="24"/>
+          <w:szCs w:val="24"/>
+        </w:rPr>
+        <w:br w:type="page"/>
+      </w:r>
+    </w:p>
+    <w:p>
+      <w:pPr>
+        <w:pStyle w:val="ListParagraph"/>
+        <w:rPr>
+          <w:sz w:val="24"/>
+          <w:szCs w:val="24"/>
+        </w:rPr>
+      </w:pPr>
+    </w:p>
+    <w:p>
+      <w:pPr>
+        <w:pStyle w:val="ListParagraph"/>
+        <w:numPr>
+          <w:ilvl w:val="0"/>
+          <w:numId w:val="1"/>
+        </w:numPr>
+        <w:rPr>
+          <w:sz w:val="24"/>
+          <w:szCs w:val="24"/>
+        </w:rPr>
+      </w:pPr>
+      <w:r>
+        <w:rPr>
+          <w:b/>
+          <w:sz w:val="24"/>
+          <w:szCs w:val="24"/>
+        </w:rPr>
+        <w:t xml:space="preserve">70 CM 7 Element </w:t>
+      </w:r>
+      <w:proofErr w:type="spellStart"/>
+      <w:r>
+        <w:rPr>
+          <w:b/>
+          <w:sz w:val="24"/>
+          <w:szCs w:val="24"/>
+        </w:rPr>
+        <w:t>Yagi</w:t>
+      </w:r>
+      <w:proofErr w:type="spellEnd"/>
+      <w:r>
+        <w:rPr>
+          <w:b/>
+          <w:sz w:val="24"/>
+          <w:szCs w:val="24"/>
+        </w:rPr>
+        <w:t xml:space="preserve">. </w:t>
+      </w:r>
+      <w:r>
+        <w:rPr>
+          <w:sz w:val="24"/>
+          <w:szCs w:val="24"/>
+        </w:rPr>
+        <w:t>This works</w:t>
+      </w:r>
+      <w:r>
+        <w:rPr>
+          <w:b/>
+          <w:sz w:val="24"/>
+          <w:szCs w:val="24"/>
+        </w:rPr>
+        <w:t xml:space="preserve"> </w:t>
+      </w:r>
+      <w:r>
+        <w:rPr>
+          <w:sz w:val="24"/>
+          <w:szCs w:val="24"/>
+        </w:rPr>
+        <w:t>much better</w:t>
+      </w:r>
+      <w:r>
+        <w:rPr>
+          <w:sz w:val="24"/>
+          <w:szCs w:val="24"/>
+        </w:rPr>
+        <w:t xml:space="preserve"> than the eggbeater</w:t>
+      </w:r>
+      <w:r>
+        <w:rPr>
+          <w:sz w:val="24"/>
+          <w:szCs w:val="24"/>
+        </w:rPr>
+        <w:t xml:space="preserve">. </w:t>
+      </w:r>
+    </w:p>
+    <w:p>
+      <w:pPr>
+        <w:pStyle w:val="ListParagraph"/>
+        <w:rPr>
+          <w:sz w:val="24"/>
+          <w:szCs w:val="24"/>
+        </w:rPr>
+      </w:pPr>
+    </w:p>
+    <w:p>
+      <w:pPr>
+        <w:pStyle w:val="ListParagraph"/>
+        <w:rPr>
+          <w:sz w:val="24"/>
+          <w:szCs w:val="24"/>
+        </w:rPr>
+      </w:pPr>
+      <w:r>
+        <w:rPr>
+          <w:noProof/>
+          <w:sz w:val="24"/>
+          <w:szCs w:val="24"/>
+          <w:lang w:val="en-US"/>
+        </w:rPr>
+        <w:drawing>
+          <wp:inline distT="0" distB="0" distL="0" distR="0">
+            <wp:extent cx="5731510" cy="4566285"/>
+            <wp:effectExtent l="19050" t="0" r="2540" b="0"/>
+            <wp:docPr id="9" name="Picture 8" descr="Figure 7-70CM 7El Yagi @25 degrees.jpg"/>
+            <wp:cNvGraphicFramePr>
+              <a:graphicFrameLocks xmlns:a="http://schemas.openxmlformats.org/drawingml/2006/main" noChangeAspect="1"/>
+            </wp:cNvGraphicFramePr>
+            <a:graphic xmlns:a="http://schemas.openxmlformats.org/drawingml/2006/main">
+              <a:graphicData uri="http://schemas.openxmlformats.org/drawingml/2006/picture">
+                <pic:pic xmlns:pic="http://schemas.openxmlformats.org/drawingml/2006/picture">
+                  <pic:nvPicPr>
+                    <pic:cNvPr id="0" name="Figure 7-70CM 7El Yagi @25 degrees.jpg"/>
+                    <pic:cNvPicPr/>
+                  </pic:nvPicPr>
+                  <pic:blipFill>
+                    <a:blip r:embed="rId14" cstate="print"/>
+                    <a:stretch>
+                      <a:fillRect/>
+                    </a:stretch>
+                  </pic:blipFill>
+                  <pic:spPr>
+                    <a:xfrm>
+                      <a:off x="0" y="0"/>
+                      <a:ext cx="5731510" cy="4566285"/>
+                    </a:xfrm>
+                    <a:prstGeom prst="rect">
+                      <a:avLst/>
+                    </a:prstGeom>
+                  </pic:spPr>
+                </pic:pic>
+              </a:graphicData>
+            </a:graphic>
+          </wp:inline>
+        </w:drawing>
+      </w:r>
+    </w:p>
+    <w:p>
+      <w:pPr>
+        <w:pStyle w:val="ListParagraph"/>
         <w:rPr>
           <w:sz w:val="24"/>
           <w:szCs w:val="24"/>
@@ -2319,7 +2338,7 @@
                     <pic:cNvPicPr/>
                   </pic:nvPicPr>
                   <pic:blipFill>
-                    <a:blip r:embed="rId13" cstate="print"/>
+                    <a:blip r:embed="rId15" cstate="print"/>
                     <a:stretch>
                       <a:fillRect/>
                     </a:stretch>
@@ -2955,7 +2974,7 @@
         </w:rPr>
         <w:t xml:space="preserve">: </w:t>
       </w:r>
-      <w:hyperlink r:id="rId14" w:history="1">
+      <w:hyperlink r:id="rId16" w:history="1">
         <w:r>
           <w:rPr>
             <w:rStyle w:val="Hyperlink"/>
@@ -3112,7 +3131,7 @@
         </w:rPr>
         <w:t xml:space="preserve"> </w:t>
       </w:r>
-      <w:hyperlink r:id="rId15" w:history="1">
+      <w:hyperlink r:id="rId17" w:history="1">
         <w:r>
           <w:rPr>
             <w:rStyle w:val="Hyperlink"/>

</xml_diff>